<commit_message>
Add more links to Word file
</commit_message>
<xml_diff>
--- a/Drone_Applications.docx
+++ b/Drone_Applications.docx
@@ -10,8 +10,6 @@
           <w:numId w:val="3"/>
         </w:numPr>
       </w:pPr>
-      <w:bookmarkStart w:id="0" w:name="_GoBack"/>
-      <w:bookmarkEnd w:id="0"/>
       <w:r>
         <w:t>Photography and Film</w:t>
       </w:r>
@@ -126,31 +124,7 @@
       <w:pPr>
         <w:pStyle w:val="ListParagraph"/>
         <w:numPr>
-          <w:ilvl w:val="0"/>
-          <w:numId w:val="3"/>
-        </w:numPr>
-      </w:pPr>
-      <w:r>
-        <w:t>Wildlife Research</w:t>
-      </w:r>
-    </w:p>
-    <w:p>
-      <w:pPr>
-        <w:pStyle w:val="ListParagraph"/>
-        <w:numPr>
           <w:ilvl w:val="1"/>
-          <w:numId w:val="3"/>
-        </w:numPr>
-      </w:pPr>
-      <w:r>
-        <w:t>Monitoring and mapping ecosystems</w:t>
-      </w:r>
-    </w:p>
-    <w:p>
-      <w:pPr>
-        <w:pStyle w:val="ListParagraph"/>
-        <w:numPr>
-          <w:ilvl w:val="2"/>
           <w:numId w:val="3"/>
         </w:numPr>
       </w:pPr>
@@ -159,10 +133,66 @@
           <w:rPr>
             <w:rStyle w:val="Hyperlink"/>
           </w:rPr>
-          <w:t>http://conservationdrones.org/what-are-conservation-drones/</w:t>
+          <w:t>http://www.seattletimes.com/business/amazon/amazon-says-faa-drone-approval-already-obsolete/</w:t>
         </w:r>
       </w:hyperlink>
     </w:p>
+    <w:p>
+      <w:pPr>
+        <w:pStyle w:val="ListParagraph"/>
+        <w:numPr>
+          <w:ilvl w:val="0"/>
+          <w:numId w:val="3"/>
+        </w:numPr>
+      </w:pPr>
+      <w:r>
+        <w:t>Wildlife Research</w:t>
+      </w:r>
+    </w:p>
+    <w:p>
+      <w:pPr>
+        <w:pStyle w:val="ListParagraph"/>
+        <w:numPr>
+          <w:ilvl w:val="1"/>
+          <w:numId w:val="3"/>
+        </w:numPr>
+      </w:pPr>
+      <w:r>
+        <w:t>Monitoring and mapping ecosystems</w:t>
+      </w:r>
+    </w:p>
+    <w:bookmarkStart w:id="0" w:name="_GoBack"/>
+    <w:p>
+      <w:pPr>
+        <w:pStyle w:val="ListParagraph"/>
+        <w:numPr>
+          <w:ilvl w:val="2"/>
+          <w:numId w:val="3"/>
+        </w:numPr>
+      </w:pPr>
+      <w:r>
+        <w:fldChar w:fldCharType="begin"/>
+      </w:r>
+      <w:r>
+        <w:instrText xml:space="preserve"> HYPERLINK "http://conservationdrones.org/what-are-conservation-drones/" </w:instrText>
+      </w:r>
+      <w:r>
+        <w:fldChar w:fldCharType="separate"/>
+      </w:r>
+      <w:r>
+        <w:rPr>
+          <w:rStyle w:val="Hyperlink"/>
+        </w:rPr>
+        <w:t>http://conservationdrones.org/what-are-conservation-drones/</w:t>
+      </w:r>
+      <w:r>
+        <w:rPr>
+          <w:rStyle w:val="Hyperlink"/>
+        </w:rPr>
+        <w:fldChar w:fldCharType="end"/>
+      </w:r>
+    </w:p>
+    <w:bookmarkEnd w:id="0"/>
     <w:p>
       <w:pPr>
         <w:pStyle w:val="ListParagraph"/>
@@ -281,8 +311,61 @@
       </w:hyperlink>
     </w:p>
     <w:p/>
+    <w:p/>
+    <w:p>
+      <w:r>
+        <w:t>Flight Regulation Links</w:t>
+      </w:r>
+    </w:p>
+    <w:p>
+      <w:hyperlink r:id="rId14" w:history="1">
+        <w:r>
+          <w:rPr>
+            <w:rStyle w:val="Hyperlink"/>
+          </w:rPr>
+          <w:t>https://www.faa.gov/uas/model_aircraft/</w:t>
+        </w:r>
+      </w:hyperlink>
+    </w:p>
+    <w:p>
+      <w:hyperlink r:id="rId15" w:history="1">
+        <w:r>
+          <w:rPr>
+            <w:rStyle w:val="Hyperlink"/>
+          </w:rPr>
+          <w:t>http://knowbeforeyoufly.org/for-recreational-users/</w:t>
+        </w:r>
+      </w:hyperlink>
+    </w:p>
+    <w:p/>
+    <w:p>
+      <w:r>
+        <w:t>Pictures</w:t>
+      </w:r>
+    </w:p>
+    <w:p>
+      <w:hyperlink r:id="rId16" w:history="1">
+        <w:r>
+          <w:rPr>
+            <w:rStyle w:val="Hyperlink"/>
+          </w:rPr>
+          <w:t>http://gusclass.com/blog/wp-content/uploads/2013/11/dji-phantom-overview.png</w:t>
+        </w:r>
+      </w:hyperlink>
+    </w:p>
+    <w:p>
+      <w:hyperlink r:id="rId17" w:history="1">
+        <w:r>
+          <w:rPr>
+            <w:rStyle w:val="Hyperlink"/>
+          </w:rPr>
+          <w:t>http://si.wsj.net/public/resources/images/AR-AJ231_DRONES_P_20150326174018.jpg</w:t>
+        </w:r>
+      </w:hyperlink>
+    </w:p>
+    <w:p/>
     <w:sectPr>
-      <w:headerReference w:type="default" r:id="rId14"/>
+      <w:headerReference w:type="default" r:id="rId18"/>
       <w:pgSz w:w="12240" w:h="15840"/>
       <w:pgMar w:top="1440" w:right="1440" w:bottom="1440" w:left="1440" w:header="720" w:footer="720" w:gutter="0"/>
       <w:cols w:space="720"/>

</xml_diff>